<commit_message>
Commit Final con entrega indiv completa
</commit_message>
<xml_diff>
--- a/reports/Student 1/03 Requirements - Student #1.docx
+++ b/reports/Student 1/03 Requirements - Student #1.docx
@@ -1233,7 +1233,19 @@
             <w:rPr>
               <w:rFonts w:asciiTheme="majorHAnsi" w:hAnsiTheme="majorHAnsi" w:cstheme="majorHAnsi"/>
             </w:rPr>
-            <w:t xml:space="preserve">    </w:t>
+            <w:t xml:space="preserve">  </w:t>
+          </w:r>
+          <w:r>
+            <w:rPr>
+              <w:rFonts w:asciiTheme="majorHAnsi" w:hAnsiTheme="majorHAnsi" w:cstheme="majorHAnsi"/>
+            </w:rPr>
+            <w:t>X</w:t>
+          </w:r>
+          <w:r>
+            <w:rPr>
+              <w:rFonts w:asciiTheme="majorHAnsi" w:hAnsiTheme="majorHAnsi" w:cstheme="majorHAnsi"/>
+            </w:rPr>
+            <w:t xml:space="preserve">  </w:t>
           </w:r>
         </w:sdtContent>
       </w:sdt>
@@ -1397,7 +1409,19 @@
             <w:rPr>
               <w:rFonts w:asciiTheme="majorHAnsi" w:hAnsiTheme="majorHAnsi" w:cstheme="majorHAnsi"/>
             </w:rPr>
-            <w:t xml:space="preserve">    </w:t>
+            <w:t xml:space="preserve">  </w:t>
+          </w:r>
+          <w:r>
+            <w:rPr>
+              <w:rFonts w:asciiTheme="majorHAnsi" w:hAnsiTheme="majorHAnsi" w:cstheme="majorHAnsi"/>
+            </w:rPr>
+            <w:t>X</w:t>
+          </w:r>
+          <w:r>
+            <w:rPr>
+              <w:rFonts w:asciiTheme="majorHAnsi" w:hAnsiTheme="majorHAnsi" w:cstheme="majorHAnsi"/>
+            </w:rPr>
+            <w:t xml:space="preserve">  </w:t>
           </w:r>
         </w:sdtContent>
       </w:sdt>
@@ -1547,7 +1571,19 @@
             <w:rPr>
               <w:rFonts w:asciiTheme="majorHAnsi" w:hAnsiTheme="majorHAnsi" w:cstheme="majorHAnsi"/>
             </w:rPr>
-            <w:t xml:space="preserve">    </w:t>
+            <w:t xml:space="preserve">  </w:t>
+          </w:r>
+          <w:r>
+            <w:rPr>
+              <w:rFonts w:asciiTheme="majorHAnsi" w:hAnsiTheme="majorHAnsi" w:cstheme="majorHAnsi"/>
+            </w:rPr>
+            <w:t>X</w:t>
+          </w:r>
+          <w:r>
+            <w:rPr>
+              <w:rFonts w:asciiTheme="majorHAnsi" w:hAnsiTheme="majorHAnsi" w:cstheme="majorHAnsi"/>
+            </w:rPr>
+            <w:t xml:space="preserve">  </w:t>
           </w:r>
         </w:sdtContent>
       </w:sdt>
@@ -1746,7 +1782,21 @@
               <w:rFonts w:asciiTheme="majorHAnsi" w:hAnsiTheme="majorHAnsi" w:cstheme="majorHAnsi"/>
               <w:lang w:val="en-US"/>
             </w:rPr>
-            <w:t xml:space="preserve">    </w:t>
+            <w:t xml:space="preserve">  </w:t>
+          </w:r>
+          <w:r>
+            <w:rPr>
+              <w:rFonts w:asciiTheme="majorHAnsi" w:hAnsiTheme="majorHAnsi" w:cstheme="majorHAnsi"/>
+              <w:lang w:val="en-US"/>
+            </w:rPr>
+            <w:t>X</w:t>
+          </w:r>
+          <w:r>
+            <w:rPr>
+              <w:rFonts w:asciiTheme="majorHAnsi" w:hAnsiTheme="majorHAnsi" w:cstheme="majorHAnsi"/>
+              <w:lang w:val="en-US"/>
+            </w:rPr>
+            <w:t xml:space="preserve">  </w:t>
           </w:r>
         </w:sdtContent>
       </w:sdt>
@@ -3267,7 +3317,21 @@
               <w:rFonts w:asciiTheme="majorHAnsi" w:hAnsiTheme="majorHAnsi" w:cstheme="majorHAnsi"/>
               <w:lang w:val="en-US"/>
             </w:rPr>
-            <w:t xml:space="preserve">    </w:t>
+            <w:t xml:space="preserve">  </w:t>
+          </w:r>
+          <w:r>
+            <w:rPr>
+              <w:rFonts w:asciiTheme="majorHAnsi" w:hAnsiTheme="majorHAnsi" w:cstheme="majorHAnsi"/>
+              <w:lang w:val="en-US"/>
+            </w:rPr>
+            <w:t>X</w:t>
+          </w:r>
+          <w:r>
+            <w:rPr>
+              <w:rFonts w:asciiTheme="majorHAnsi" w:hAnsiTheme="majorHAnsi" w:cstheme="majorHAnsi"/>
+              <w:lang w:val="en-US"/>
+            </w:rPr>
+            <w:t xml:space="preserve">  </w:t>
           </w:r>
         </w:sdtContent>
       </w:sdt>
@@ -3421,7 +3485,19 @@
             <w:rPr>
               <w:rFonts w:asciiTheme="majorHAnsi" w:hAnsiTheme="majorHAnsi" w:cstheme="majorHAnsi"/>
             </w:rPr>
-            <w:t xml:space="preserve">    </w:t>
+            <w:t xml:space="preserve">  </w:t>
+          </w:r>
+          <w:r>
+            <w:rPr>
+              <w:rFonts w:asciiTheme="majorHAnsi" w:hAnsiTheme="majorHAnsi" w:cstheme="majorHAnsi"/>
+            </w:rPr>
+            <w:t>X</w:t>
+          </w:r>
+          <w:r>
+            <w:rPr>
+              <w:rFonts w:asciiTheme="majorHAnsi" w:hAnsiTheme="majorHAnsi" w:cstheme="majorHAnsi"/>
+            </w:rPr>
+            <w:t xml:space="preserve">  </w:t>
           </w:r>
         </w:sdtContent>
       </w:sdt>
@@ -3473,7 +3549,19 @@
             <w:rPr>
               <w:rFonts w:asciiTheme="majorHAnsi" w:hAnsiTheme="majorHAnsi" w:cstheme="majorHAnsi"/>
             </w:rPr>
-            <w:t xml:space="preserve">    </w:t>
+            <w:t xml:space="preserve">  </w:t>
+          </w:r>
+          <w:r>
+            <w:rPr>
+              <w:rFonts w:asciiTheme="majorHAnsi" w:hAnsiTheme="majorHAnsi" w:cstheme="majorHAnsi"/>
+            </w:rPr>
+            <w:t>X</w:t>
+          </w:r>
+          <w:r>
+            <w:rPr>
+              <w:rFonts w:asciiTheme="majorHAnsi" w:hAnsiTheme="majorHAnsi" w:cstheme="majorHAnsi"/>
+            </w:rPr>
+            <w:t xml:space="preserve">  </w:t>
           </w:r>
         </w:sdtContent>
       </w:sdt>
@@ -3528,7 +3616,21 @@
               <w:rFonts w:asciiTheme="majorHAnsi" w:hAnsiTheme="majorHAnsi" w:cstheme="majorHAnsi"/>
               <w:lang w:val="en-US"/>
             </w:rPr>
-            <w:t xml:space="preserve">    </w:t>
+            <w:t xml:space="preserve">  </w:t>
+          </w:r>
+          <w:r>
+            <w:rPr>
+              <w:rFonts w:asciiTheme="majorHAnsi" w:hAnsiTheme="majorHAnsi" w:cstheme="majorHAnsi"/>
+              <w:lang w:val="en-US"/>
+            </w:rPr>
+            <w:t>X</w:t>
+          </w:r>
+          <w:r>
+            <w:rPr>
+              <w:rFonts w:asciiTheme="majorHAnsi" w:hAnsiTheme="majorHAnsi" w:cstheme="majorHAnsi"/>
+              <w:lang w:val="en-US"/>
+            </w:rPr>
+            <w:t xml:space="preserve">  </w:t>
           </w:r>
         </w:sdtContent>
       </w:sdt>
@@ -6319,6 +6421,18 @@
     <w:pitch w:val="variable"/>
     <w:sig w:usb0="E00006FF" w:usb1="420024FF" w:usb2="02000000" w:usb3="00000000" w:csb0="0000019F" w:csb1="00000000"/>
   </w:font>
+  <w:font w:name="Aptos">
+    <w:charset w:val="00"/>
+    <w:family w:val="swiss"/>
+    <w:pitch w:val="variable"/>
+    <w:sig w:usb0="20000287" w:usb1="00000003" w:usb2="00000000" w:usb3="00000000" w:csb0="0000019F" w:csb1="00000000"/>
+  </w:font>
+  <w:font w:name="Aptos Display">
+    <w:charset w:val="00"/>
+    <w:family w:val="swiss"/>
+    <w:pitch w:val="variable"/>
+    <w:sig w:usb0="20000287" w:usb1="00000003" w:usb2="00000000" w:usb3="00000000" w:csb0="0000019F" w:csb1="00000000"/>
+  </w:font>
 </w:fonts>
 </file>
 
@@ -6341,6 +6455,7 @@
     <w:rsidRoot w:val="002707DD"/>
     <w:rsid w:val="002707DD"/>
     <w:rsid w:val="00B86602"/>
+    <w:rsid w:val="00BC577C"/>
     <w:rsid w:val="00C66C35"/>
   </w:rsids>
   <m:mathPr>

</xml_diff>

<commit_message>
Docs de la entrega
</commit_message>
<xml_diff>
--- a/reports/Student 1/03 Requirements - Student #1.docx
+++ b/reports/Student 1/03 Requirements - Student #1.docx
@@ -89,6 +89,7 @@
               </w:rPr>
               <w:tab/>
             </w:r>
+            <w:permStart w:id="618426399" w:edGrp="everyone"/>
             <w:sdt>
               <w:sdtPr>
                 <w:rPr>
@@ -102,7 +103,6 @@
                 <w15:appearance w15:val="hidden"/>
                 <w:text/>
               </w:sdtPr>
-              <w:sdtEndPr/>
               <w:sdtContent>
                 <w:r>
                   <w:rPr>
@@ -130,6 +130,7 @@
                 </w:r>
               </w:sdtContent>
             </w:sdt>
+            <w:permEnd w:id="618426399"/>
           </w:p>
         </w:tc>
       </w:tr>
@@ -171,6 +172,7 @@
               </w:rPr>
               <w:tab/>
             </w:r>
+            <w:permStart w:id="395458830" w:edGrp="everyone"/>
             <w:sdt>
               <w:sdtPr>
                 <w:rPr>
@@ -184,7 +186,6 @@
                 <w15:appearance w15:val="hidden"/>
                 <w:text/>
               </w:sdtPr>
-              <w:sdtEndPr/>
               <w:sdtContent>
                 <w:r>
                   <w:rPr>
@@ -194,6 +195,7 @@
                 </w:r>
               </w:sdtContent>
             </w:sdt>
+            <w:permEnd w:id="395458830"/>
           </w:p>
         </w:tc>
       </w:tr>
@@ -256,6 +258,7 @@
               </w:rPr>
               <w:tab/>
             </w:r>
+            <w:permStart w:id="2023848263" w:edGrp="everyone"/>
             <w:sdt>
               <w:sdtPr>
                 <w:rPr>
@@ -269,7 +272,6 @@
                 <w15:appearance w15:val="hidden"/>
                 <w:text/>
               </w:sdtPr>
-              <w:sdtEndPr/>
               <w:sdtContent>
                 <w:r>
                   <w:rPr>
@@ -286,6 +288,7 @@
               </w:sdtContent>
             </w:sdt>
           </w:p>
+          <w:permEnd w:id="2023848263"/>
           <w:p>
             <w:pPr>
               <w:pStyle w:val="Sinespaciado"/>
@@ -315,6 +318,7 @@
               </w:rPr>
               <w:tab/>
             </w:r>
+            <w:permStart w:id="68224920" w:edGrp="everyone"/>
             <w:sdt>
               <w:sdtPr>
                 <w:rPr>
@@ -328,7 +332,6 @@
                 <w15:appearance w15:val="hidden"/>
                 <w:text/>
               </w:sdtPr>
-              <w:sdtEndPr/>
               <w:sdtContent>
                 <w:r>
                   <w:rPr>
@@ -350,6 +353,7 @@
                 </w:r>
               </w:sdtContent>
             </w:sdt>
+            <w:permEnd w:id="68224920"/>
           </w:p>
           <w:p>
             <w:pPr>
@@ -378,6 +382,7 @@
               </w:rPr>
               <w:tab/>
             </w:r>
+            <w:permStart w:id="91762023" w:edGrp="everyone"/>
             <w:sdt>
               <w:sdtPr>
                 <w:rPr>
@@ -392,7 +397,6 @@
                 <w15:appearance w15:val="hidden"/>
                 <w:text/>
               </w:sdtPr>
-              <w:sdtEndPr/>
               <w:sdtContent>
                 <w:r>
                   <w:rPr>
@@ -431,6 +435,7 @@
                 </w:r>
               </w:sdtContent>
             </w:sdt>
+            <w:permEnd w:id="91762023"/>
             <w:r>
               <w:rPr>
                 <w:rFonts w:asciiTheme="majorHAnsi" w:hAnsiTheme="majorHAnsi" w:cstheme="majorHAnsi"/>
@@ -459,6 +464,7 @@
               </w:rPr>
               <w:tab/>
             </w:r>
+            <w:permStart w:id="677970087" w:edGrp="everyone"/>
             <w:sdt>
               <w:sdtPr>
                 <w:rPr>
@@ -473,7 +479,6 @@
                 <w15:appearance w15:val="hidden"/>
                 <w:text/>
               </w:sdtPr>
-              <w:sdtEndPr/>
               <w:sdtContent>
                 <w:r>
                   <w:rPr>
@@ -526,6 +531,7 @@
                 </w:r>
               </w:sdtContent>
             </w:sdt>
+            <w:permEnd w:id="677970087"/>
           </w:p>
         </w:tc>
       </w:tr>
@@ -573,6 +579,7 @@
               </w:rPr>
               <w:tab/>
             </w:r>
+            <w:permStart w:id="819265629" w:edGrp="everyone"/>
             <w:sdt>
               <w:sdtPr>
                 <w:rPr>
@@ -586,7 +593,6 @@
                 <w15:appearance w15:val="hidden"/>
                 <w:text/>
               </w:sdtPr>
-              <w:sdtEndPr/>
               <w:sdtContent>
                 <w:r>
                   <w:rPr>
@@ -598,19 +604,31 @@
                   <w:rPr>
                     <w:rFonts w:asciiTheme="majorHAnsi" w:hAnsiTheme="majorHAnsi" w:cstheme="majorHAnsi"/>
                   </w:rPr>
-                  <w:t>Sevilla 1</w:t>
+                  <w:t xml:space="preserve">Sevilla </w:t>
                 </w:r>
                 <w:r>
                   <w:rPr>
                     <w:rFonts w:asciiTheme="majorHAnsi" w:hAnsiTheme="majorHAnsi" w:cstheme="majorHAnsi"/>
                   </w:rPr>
-                  <w:t>5</w:t>
+                  <w:t>26</w:t>
                 </w:r>
                 <w:r>
                   <w:rPr>
                     <w:rFonts w:asciiTheme="majorHAnsi" w:hAnsiTheme="majorHAnsi" w:cstheme="majorHAnsi"/>
                   </w:rPr>
-                  <w:t xml:space="preserve"> february, 2024</w:t>
+                  <w:t xml:space="preserve"> </w:t>
+                </w:r>
+                <w:r>
+                  <w:rPr>
+                    <w:rFonts w:asciiTheme="majorHAnsi" w:hAnsiTheme="majorHAnsi" w:cstheme="majorHAnsi"/>
+                  </w:rPr>
+                  <w:t>May</w:t>
+                </w:r>
+                <w:r>
+                  <w:rPr>
+                    <w:rFonts w:asciiTheme="majorHAnsi" w:hAnsiTheme="majorHAnsi" w:cstheme="majorHAnsi"/>
+                  </w:rPr>
+                  <w:t>, 2024</w:t>
                 </w:r>
                 <w:r>
                   <w:rPr>
@@ -620,6 +638,7 @@
                 </w:r>
               </w:sdtContent>
             </w:sdt>
+            <w:permEnd w:id="819265629"/>
           </w:p>
         </w:tc>
       </w:tr>
@@ -636,6 +655,7 @@
         <w:rPr>
           <w:rFonts w:cstheme="majorHAnsi"/>
         </w:rPr>
+        <w:lastRenderedPageBreak/>
         <w:t>MANDATORY Deliverable D01: introduction</w:t>
       </w:r>
     </w:p>
@@ -841,6 +861,7 @@
         <w:t>” denotes your name/s.</w:t>
       </w:r>
     </w:p>
+    <w:permStart w:id="820252480" w:edGrp="everyone"/>
     <w:p>
       <w:pPr>
         <w:pStyle w:val="Verdict"/>
@@ -861,7 +882,6 @@
           <w15:appearance w15:val="hidden"/>
           <w:text/>
         </w:sdtPr>
-        <w:sdtEndPr/>
         <w:sdtContent>
           <w:r>
             <w:rPr>
@@ -887,7 +907,14 @@
         <w:rPr>
           <w:rFonts w:asciiTheme="majorHAnsi" w:hAnsiTheme="majorHAnsi" w:cstheme="majorHAnsi"/>
         </w:rPr>
-        <w:t xml:space="preserve">    </w:t>
+        <w:t xml:space="preserve"> </w:t>
+      </w:r>
+      <w:permEnd w:id="820252480"/>
+      <w:r>
+        <w:rPr>
+          <w:rFonts w:asciiTheme="majorHAnsi" w:hAnsiTheme="majorHAnsi" w:cstheme="majorHAnsi"/>
+        </w:rPr>
+        <w:t xml:space="preserve">   </w:t>
       </w:r>
     </w:p>
     <w:p>
@@ -1039,6 +1066,7 @@
         <w:rPr>
           <w:rFonts w:cstheme="majorHAnsi"/>
         </w:rPr>
+        <w:lastRenderedPageBreak/>
         <w:t xml:space="preserve">MANDATORY </w:t>
       </w:r>
       <w:r>
@@ -1191,6 +1219,7 @@
         <w:t xml:space="preserve"> with further information. Projects containing fatal errors must be rejected by the system.  </w:t>
       </w:r>
     </w:p>
+    <w:permStart w:id="1222729852" w:edGrp="everyone"/>
     <w:p>
       <w:pPr>
         <w:pStyle w:val="Gradercomments"/>
@@ -1211,7 +1240,6 @@
           <w15:appearance w15:val="hidden"/>
           <w:text/>
         </w:sdtPr>
-        <w:sdtEndPr/>
         <w:sdtContent>
           <w:r>
             <w:rPr>
@@ -1233,6 +1261,7 @@
           </w:r>
         </w:sdtContent>
       </w:sdt>
+      <w:permEnd w:id="1222729852"/>
       <w:r>
         <w:rPr>
           <w:rFonts w:asciiTheme="majorHAnsi" w:hAnsiTheme="majorHAnsi" w:cstheme="majorHAnsi"/>
@@ -1366,6 +1395,7 @@
         <w:t xml:space="preserve"> with further information.</w:t>
       </w:r>
     </w:p>
+    <w:permStart w:id="985995786" w:edGrp="everyone"/>
     <w:p>
       <w:pPr>
         <w:pStyle w:val="Verdict"/>
@@ -1386,7 +1416,6 @@
           <w15:appearance w15:val="hidden"/>
           <w:text/>
         </w:sdtPr>
-        <w:sdtEndPr/>
         <w:sdtContent>
           <w:r>
             <w:rPr>
@@ -1408,6 +1437,7 @@
           </w:r>
         </w:sdtContent>
       </w:sdt>
+      <w:permEnd w:id="985995786"/>
       <w:r>
         <w:rPr>
           <w:rFonts w:asciiTheme="majorHAnsi" w:hAnsiTheme="majorHAnsi" w:cstheme="majorHAnsi"/>
@@ -1527,6 +1557,7 @@
         <w:t>.</w:t>
       </w:r>
     </w:p>
+    <w:permStart w:id="1822583373" w:edGrp="everyone"/>
     <w:p>
       <w:pPr>
         <w:pStyle w:val="Verdict"/>
@@ -1547,7 +1578,6 @@
           <w15:appearance w15:val="hidden"/>
           <w:text/>
         </w:sdtPr>
-        <w:sdtEndPr/>
         <w:sdtContent>
           <w:r>
             <w:rPr>
@@ -1569,6 +1599,7 @@
           </w:r>
         </w:sdtContent>
       </w:sdt>
+      <w:permEnd w:id="1822583373"/>
       <w:r>
         <w:rPr>
           <w:rFonts w:asciiTheme="majorHAnsi" w:hAnsiTheme="majorHAnsi" w:cstheme="majorHAnsi"/>
@@ -1734,6 +1765,7 @@
         <w:t xml:space="preserve">”. </w:t>
       </w:r>
     </w:p>
+    <w:permStart w:id="1451181542" w:edGrp="everyone"/>
     <w:p>
       <w:pPr>
         <w:pStyle w:val="Gradercomments"/>
@@ -1756,7 +1788,6 @@
           <w15:appearance w15:val="hidden"/>
           <w:text/>
         </w:sdtPr>
-        <w:sdtEndPr/>
         <w:sdtContent>
           <w:r>
             <w:rPr>
@@ -1781,6 +1812,7 @@
           </w:r>
         </w:sdtContent>
       </w:sdt>
+      <w:permEnd w:id="1451181542"/>
       <w:r>
         <w:rPr>
           <w:rFonts w:asciiTheme="majorHAnsi" w:hAnsiTheme="majorHAnsi" w:cstheme="majorHAnsi"/>
@@ -1837,6 +1869,7 @@
         <w:rPr>
           <w:rFonts w:cstheme="majorHAnsi"/>
         </w:rPr>
+        <w:lastRenderedPageBreak/>
         <w:t>MANDATORY Deliverable D03: implementing features</w:t>
       </w:r>
     </w:p>
@@ -2098,6 +2131,7 @@
         <w:t xml:space="preserve"> must have been published. Moreover, it must not have any fatal errors.</w:t>
       </w:r>
     </w:p>
+    <w:permStart w:id="1114443891" w:edGrp="everyone"/>
     <w:p>
       <w:pPr>
         <w:pStyle w:val="Verdict"/>
@@ -2118,7 +2152,6 @@
           <w15:appearance w15:val="hidden"/>
           <w:text/>
         </w:sdtPr>
-        <w:sdtEndPr/>
         <w:sdtContent>
           <w:r>
             <w:rPr>
@@ -2140,6 +2173,7 @@
           </w:r>
         </w:sdtContent>
       </w:sdt>
+      <w:permEnd w:id="1114443891"/>
       <w:r>
         <w:rPr>
           <w:rFonts w:asciiTheme="majorHAnsi" w:hAnsiTheme="majorHAnsi" w:cstheme="majorHAnsi"/>
@@ -2343,6 +2377,7 @@
         <w:t>as long as it is not published.</w:t>
       </w:r>
     </w:p>
+    <w:permStart w:id="58524848" w:edGrp="everyone"/>
     <w:p>
       <w:pPr>
         <w:pStyle w:val="Verdict"/>
@@ -2363,7 +2398,6 @@
           <w15:appearance w15:val="hidden"/>
           <w:text/>
         </w:sdtPr>
-        <w:sdtEndPr/>
         <w:sdtContent>
           <w:r>
             <w:rPr>
@@ -2385,6 +2419,7 @@
           </w:r>
         </w:sdtContent>
       </w:sdt>
+      <w:permEnd w:id="58524848"/>
       <w:r>
         <w:rPr>
           <w:rFonts w:asciiTheme="majorHAnsi" w:hAnsiTheme="majorHAnsi" w:cstheme="majorHAnsi"/>
@@ -2463,6 +2498,7 @@
       </w:r>
     </w:p>
     <w:bookmarkStart w:id="0" w:name="_Hlk125628820"/>
+    <w:permStart w:id="1245933710" w:edGrp="everyone"/>
     <w:p>
       <w:pPr>
         <w:pStyle w:val="Verdict"/>
@@ -2482,7 +2518,6 @@
           </w:placeholder>
           <w:text/>
         </w:sdtPr>
-        <w:sdtEndPr/>
         <w:sdtContent>
           <w:r>
             <w:rPr>
@@ -2504,6 +2539,7 @@
           </w:r>
         </w:sdtContent>
       </w:sdt>
+      <w:permEnd w:id="1245933710"/>
       <w:r>
         <w:rPr>
           <w:rFonts w:asciiTheme="majorHAnsi" w:hAnsiTheme="majorHAnsi" w:cstheme="majorHAnsi"/>
@@ -2618,6 +2654,7 @@
         <w:rPr>
           <w:rFonts w:cstheme="majorHAnsi"/>
         </w:rPr>
+        <w:lastRenderedPageBreak/>
         <w:t>MANDATORY Deliverable D04: formal testing</w:t>
       </w:r>
     </w:p>
@@ -2730,6 +2767,7 @@
         <w:t>Produce a test suite for Requirements #6 and #7.</w:t>
       </w:r>
     </w:p>
+    <w:permStart w:id="1362961418" w:edGrp="everyone"/>
     <w:p>
       <w:pPr>
         <w:pStyle w:val="Gradercomments"/>
@@ -2750,16 +2788,28 @@
           <w15:appearance w15:val="hidden"/>
           <w:text/>
         </w:sdtPr>
-        <w:sdtEndPr/>
         <w:sdtContent>
           <w:r>
             <w:rPr>
               <w:rFonts w:asciiTheme="majorHAnsi" w:hAnsiTheme="majorHAnsi" w:cstheme="majorHAnsi"/>
             </w:rPr>
-            <w:t xml:space="preserve">    </w:t>
+            <w:t xml:space="preserve"> </w:t>
+          </w:r>
+          <w:r>
+            <w:rPr>
+              <w:rFonts w:asciiTheme="majorHAnsi" w:hAnsiTheme="majorHAnsi" w:cstheme="majorHAnsi"/>
+            </w:rPr>
+            <w:t>X</w:t>
+          </w:r>
+          <w:r>
+            <w:rPr>
+              <w:rFonts w:asciiTheme="majorHAnsi" w:hAnsiTheme="majorHAnsi" w:cstheme="majorHAnsi"/>
+            </w:rPr>
+            <w:t xml:space="preserve">   </w:t>
           </w:r>
         </w:sdtContent>
       </w:sdt>
+      <w:permEnd w:id="1362961418"/>
       <w:r>
         <w:rPr>
           <w:rFonts w:asciiTheme="majorHAnsi" w:hAnsiTheme="majorHAnsi" w:cstheme="majorHAnsi"/>
@@ -2795,6 +2845,7 @@
         <w:t>Produce a testing report.</w:t>
       </w:r>
     </w:p>
+    <w:permStart w:id="432819492" w:edGrp="everyone"/>
     <w:p>
       <w:pPr>
         <w:pStyle w:val="Verdict"/>
@@ -2815,16 +2866,28 @@
           <w15:appearance w15:val="hidden"/>
           <w:text/>
         </w:sdtPr>
-        <w:sdtEndPr/>
         <w:sdtContent>
           <w:r>
             <w:rPr>
               <w:rFonts w:asciiTheme="majorHAnsi" w:hAnsiTheme="majorHAnsi" w:cstheme="majorHAnsi"/>
             </w:rPr>
-            <w:t xml:space="preserve">    </w:t>
+            <w:t xml:space="preserve">  </w:t>
+          </w:r>
+          <w:r>
+            <w:rPr>
+              <w:rFonts w:asciiTheme="majorHAnsi" w:hAnsiTheme="majorHAnsi" w:cstheme="majorHAnsi"/>
+            </w:rPr>
+            <w:t>X</w:t>
+          </w:r>
+          <w:r>
+            <w:rPr>
+              <w:rFonts w:asciiTheme="majorHAnsi" w:hAnsiTheme="majorHAnsi" w:cstheme="majorHAnsi"/>
+            </w:rPr>
+            <w:t xml:space="preserve">  </w:t>
           </w:r>
         </w:sdtContent>
       </w:sdt>
+      <w:permEnd w:id="432819492"/>
       <w:r>
         <w:rPr>
           <w:rFonts w:asciiTheme="majorHAnsi" w:hAnsiTheme="majorHAnsi" w:cstheme="majorHAnsi"/>
@@ -2861,6 +2924,7 @@
         <w:rPr>
           <w:rFonts w:cstheme="majorHAnsi"/>
         </w:rPr>
+        <w:lastRenderedPageBreak/>
         <w:t>SUPPLEMENTARY Deliverable D01: introduction</w:t>
       </w:r>
     </w:p>
@@ -3003,6 +3067,7 @@
         <w:t>Produce an analysis report.</w:t>
       </w:r>
     </w:p>
+    <w:permStart w:id="281634973" w:edGrp="everyone"/>
     <w:p>
       <w:pPr>
         <w:pStyle w:val="Verdict"/>
@@ -3023,7 +3088,6 @@
           <w15:appearance w15:val="hidden"/>
           <w:text/>
         </w:sdtPr>
-        <w:sdtEndPr/>
         <w:sdtContent>
           <w:r>
             <w:rPr>
@@ -3045,6 +3109,7 @@
           </w:r>
         </w:sdtContent>
       </w:sdt>
+      <w:permEnd w:id="281634973"/>
       <w:r>
         <w:rPr>
           <w:rFonts w:asciiTheme="majorHAnsi" w:hAnsiTheme="majorHAnsi" w:cstheme="majorHAnsi"/>
@@ -3066,6 +3131,7 @@
         <w:t>Produce a planning and progress report.</w:t>
       </w:r>
     </w:p>
+    <w:permStart w:id="1839803777" w:edGrp="everyone"/>
     <w:p>
       <w:pPr>
         <w:pStyle w:val="Verdict"/>
@@ -3086,7 +3152,6 @@
           <w15:appearance w15:val="hidden"/>
           <w:text/>
         </w:sdtPr>
-        <w:sdtEndPr/>
         <w:sdtContent>
           <w:r>
             <w:rPr>
@@ -3108,6 +3173,7 @@
           </w:r>
         </w:sdtContent>
       </w:sdt>
+      <w:permEnd w:id="1839803777"/>
       <w:r>
         <w:rPr>
           <w:rFonts w:asciiTheme="majorHAnsi" w:hAnsiTheme="majorHAnsi" w:cstheme="majorHAnsi"/>
@@ -3183,6 +3249,7 @@
         <w:rPr>
           <w:rFonts w:cstheme="majorHAnsi"/>
         </w:rPr>
+        <w:lastRenderedPageBreak/>
         <w:t xml:space="preserve">SUPPLEMENTARY </w:t>
       </w:r>
       <w:r>
@@ -3293,6 +3360,7 @@
         <w:t xml:space="preserve"> with further information.</w:t>
       </w:r>
     </w:p>
+    <w:permStart w:id="786508830" w:edGrp="everyone"/>
     <w:p>
       <w:pPr>
         <w:pStyle w:val="Gradercomments"/>
@@ -3315,7 +3383,6 @@
           <w15:appearance w15:val="hidden"/>
           <w:text/>
         </w:sdtPr>
-        <w:sdtEndPr/>
         <w:sdtContent>
           <w:r>
             <w:rPr>
@@ -3340,6 +3407,7 @@
           </w:r>
         </w:sdtContent>
       </w:sdt>
+      <w:permEnd w:id="786508830"/>
       <w:r>
         <w:rPr>
           <w:rFonts w:asciiTheme="majorHAnsi" w:hAnsiTheme="majorHAnsi" w:cstheme="majorHAnsi"/>
@@ -3463,6 +3531,7 @@
         <w:t>Produce a UML domain model.</w:t>
       </w:r>
     </w:p>
+    <w:permStart w:id="1340682978" w:edGrp="everyone"/>
     <w:p>
       <w:pPr>
         <w:pStyle w:val="Verdict"/>
@@ -3483,7 +3552,6 @@
           <w15:appearance w15:val="hidden"/>
           <w:text/>
         </w:sdtPr>
-        <w:sdtEndPr/>
         <w:sdtContent>
           <w:r>
             <w:rPr>
@@ -3505,6 +3573,7 @@
           </w:r>
         </w:sdtContent>
       </w:sdt>
+      <w:permEnd w:id="1340682978"/>
       <w:r>
         <w:rPr>
           <w:rFonts w:asciiTheme="majorHAnsi" w:hAnsiTheme="majorHAnsi" w:cstheme="majorHAnsi"/>
@@ -3526,6 +3595,7 @@
         <w:t>Produce an analysis report.</w:t>
       </w:r>
     </w:p>
+    <w:permStart w:id="606228882" w:edGrp="everyone"/>
     <w:p>
       <w:pPr>
         <w:pStyle w:val="Verdict"/>
@@ -3546,7 +3616,6 @@
           <w15:appearance w15:val="hidden"/>
           <w:text/>
         </w:sdtPr>
-        <w:sdtEndPr/>
         <w:sdtContent>
           <w:r>
             <w:rPr>
@@ -3568,6 +3637,7 @@
           </w:r>
         </w:sdtContent>
       </w:sdt>
+      <w:permEnd w:id="606228882"/>
       <w:r>
         <w:rPr>
           <w:rFonts w:asciiTheme="majorHAnsi" w:hAnsiTheme="majorHAnsi" w:cstheme="majorHAnsi"/>
@@ -3589,6 +3659,7 @@
         <w:t>Produce a planning and progress report.</w:t>
       </w:r>
     </w:p>
+    <w:permStart w:id="1836673940" w:edGrp="everyone"/>
     <w:p>
       <w:pPr>
         <w:pStyle w:val="Gradercomments"/>
@@ -3611,7 +3682,6 @@
           <w15:appearance w15:val="hidden"/>
           <w:text/>
         </w:sdtPr>
-        <w:sdtEndPr/>
         <w:sdtContent>
           <w:r>
             <w:rPr>
@@ -3636,6 +3706,7 @@
           </w:r>
         </w:sdtContent>
       </w:sdt>
+      <w:permEnd w:id="1836673940"/>
       <w:r>
         <w:rPr>
           <w:rFonts w:asciiTheme="majorHAnsi" w:hAnsiTheme="majorHAnsi" w:cstheme="majorHAnsi"/>
@@ -3665,6 +3736,7 @@
         <w:rPr>
           <w:rFonts w:cstheme="majorHAnsi"/>
         </w:rPr>
+        <w:lastRenderedPageBreak/>
         <w:t>SUPPLEMENTARY Deliverable D03: implementing features</w:t>
       </w:r>
     </w:p>
@@ -3754,6 +3826,7 @@
         <w:t>.</w:t>
       </w:r>
     </w:p>
+    <w:permStart w:id="978221302" w:edGrp="everyone"/>
     <w:p>
       <w:pPr>
         <w:pStyle w:val="Gradercomments"/>
@@ -3774,7 +3847,6 @@
           <w15:appearance w15:val="hidden"/>
           <w:text/>
         </w:sdtPr>
-        <w:sdtEndPr/>
         <w:sdtContent>
           <w:r>
             <w:rPr>
@@ -3796,6 +3868,7 @@
           </w:r>
         </w:sdtContent>
       </w:sdt>
+      <w:permEnd w:id="978221302"/>
       <w:r>
         <w:rPr>
           <w:rFonts w:asciiTheme="majorHAnsi" w:hAnsiTheme="majorHAnsi" w:cstheme="majorHAnsi"/>
@@ -3845,6 +3918,7 @@
         <w:t>Update their profiles.</w:t>
       </w:r>
     </w:p>
+    <w:permStart w:id="1874789531" w:edGrp="everyone"/>
     <w:p>
       <w:pPr>
         <w:pStyle w:val="Verdict"/>
@@ -3865,7 +3939,6 @@
           <w15:appearance w15:val="hidden"/>
           <w:text/>
         </w:sdtPr>
-        <w:sdtEndPr/>
         <w:sdtContent>
           <w:r>
             <w:rPr>
@@ -3887,6 +3960,7 @@
           </w:r>
         </w:sdtContent>
       </w:sdt>
+      <w:permEnd w:id="1874789531"/>
       <w:r>
         <w:rPr>
           <w:rFonts w:asciiTheme="majorHAnsi" w:hAnsiTheme="majorHAnsi" w:cstheme="majorHAnsi"/>
@@ -4006,6 +4080,7 @@
         <w:t>).</w:t>
       </w:r>
     </w:p>
+    <w:permStart w:id="847266524" w:edGrp="everyone"/>
     <w:p>
       <w:pPr>
         <w:pStyle w:val="Verdict"/>
@@ -4026,7 +4101,6 @@
           <w15:appearance w15:val="hidden"/>
           <w:text/>
         </w:sdtPr>
-        <w:sdtEndPr/>
         <w:sdtContent>
           <w:r>
             <w:rPr>
@@ -4048,6 +4122,7 @@
           </w:r>
         </w:sdtContent>
       </w:sdt>
+      <w:permEnd w:id="847266524"/>
       <w:r>
         <w:rPr>
           <w:rFonts w:asciiTheme="majorHAnsi" w:hAnsiTheme="majorHAnsi" w:cstheme="majorHAnsi"/>
@@ -4140,6 +4215,7 @@
         <w:t>Produce an analysis report.</w:t>
       </w:r>
     </w:p>
+    <w:permStart w:id="429327693" w:edGrp="everyone"/>
     <w:p>
       <w:pPr>
         <w:pStyle w:val="Verdict"/>
@@ -4160,19 +4236,18 @@
           <w15:appearance w15:val="hidden"/>
           <w:text/>
         </w:sdtPr>
-        <w:sdtEndPr/>
         <w:sdtContent>
           <w:r>
             <w:rPr>
               <w:rFonts w:asciiTheme="majorHAnsi" w:hAnsiTheme="majorHAnsi" w:cstheme="majorHAnsi"/>
             </w:rPr>
-            <w:t xml:space="preserve">  </w:t>
+            <w:t xml:space="preserve"> </w:t>
           </w:r>
           <w:r>
             <w:rPr>
               <w:rFonts w:asciiTheme="majorHAnsi" w:hAnsiTheme="majorHAnsi" w:cstheme="majorHAnsi"/>
             </w:rPr>
-            <w:t>X</w:t>
+            <w:t xml:space="preserve"> X</w:t>
           </w:r>
           <w:r>
             <w:rPr>
@@ -4182,6 +4257,7 @@
           </w:r>
         </w:sdtContent>
       </w:sdt>
+      <w:permEnd w:id="429327693"/>
       <w:r>
         <w:rPr>
           <w:rFonts w:asciiTheme="majorHAnsi" w:hAnsiTheme="majorHAnsi" w:cstheme="majorHAnsi"/>
@@ -4203,6 +4279,7 @@
         <w:t>Produce a planning and progress report.</w:t>
       </w:r>
     </w:p>
+    <w:permStart w:id="852189885" w:edGrp="everyone"/>
     <w:p>
       <w:pPr>
         <w:pStyle w:val="Gradercomments"/>
@@ -4223,7 +4300,6 @@
           <w15:appearance w15:val="hidden"/>
           <w:text/>
         </w:sdtPr>
-        <w:sdtEndPr/>
         <w:sdtContent>
           <w:r>
             <w:rPr>
@@ -4245,6 +4321,7 @@
           </w:r>
         </w:sdtContent>
       </w:sdt>
+      <w:permEnd w:id="852189885"/>
       <w:r>
         <w:rPr>
           <w:rFonts w:asciiTheme="majorHAnsi" w:hAnsiTheme="majorHAnsi" w:cstheme="majorHAnsi"/>
@@ -4266,6 +4343,7 @@
         <w:t>Produce a lint report.</w:t>
       </w:r>
     </w:p>
+    <w:permStart w:id="390744319" w:edGrp="everyone"/>
     <w:p>
       <w:pPr>
         <w:pStyle w:val="Verdict"/>
@@ -4286,7 +4364,6 @@
           <w15:appearance w15:val="hidden"/>
           <w:text/>
         </w:sdtPr>
-        <w:sdtEndPr/>
         <w:sdtContent>
           <w:r>
             <w:rPr>
@@ -4308,6 +4385,7 @@
           </w:r>
         </w:sdtContent>
       </w:sdt>
+      <w:permEnd w:id="390744319"/>
       <w:r>
         <w:rPr>
           <w:rFonts w:asciiTheme="majorHAnsi" w:hAnsiTheme="majorHAnsi" w:cstheme="majorHAnsi"/>
@@ -4330,6 +4408,7 @@
         <w:rPr>
           <w:rFonts w:cstheme="majorHAnsi"/>
         </w:rPr>
+        <w:lastRenderedPageBreak/>
         <w:t>SUPPLEMENTARY Deliverable D04: formal testing</w:t>
       </w:r>
     </w:p>
@@ -4469,6 +4548,7 @@
         <w:t>Produce an analysis report.</w:t>
       </w:r>
     </w:p>
+    <w:permStart w:id="1753425030" w:edGrp="everyone"/>
     <w:p>
       <w:pPr>
         <w:pStyle w:val="Verdict"/>
@@ -4489,16 +4569,28 @@
           <w15:appearance w15:val="hidden"/>
           <w:text/>
         </w:sdtPr>
-        <w:sdtEndPr/>
         <w:sdtContent>
           <w:r>
             <w:rPr>
               <w:rFonts w:asciiTheme="majorHAnsi" w:hAnsiTheme="majorHAnsi" w:cstheme="majorHAnsi"/>
             </w:rPr>
-            <w:t xml:space="preserve">    </w:t>
+            <w:t xml:space="preserve">  </w:t>
+          </w:r>
+          <w:r>
+            <w:rPr>
+              <w:rFonts w:asciiTheme="majorHAnsi" w:hAnsiTheme="majorHAnsi" w:cstheme="majorHAnsi"/>
+            </w:rPr>
+            <w:t>X</w:t>
+          </w:r>
+          <w:r>
+            <w:rPr>
+              <w:rFonts w:asciiTheme="majorHAnsi" w:hAnsiTheme="majorHAnsi" w:cstheme="majorHAnsi"/>
+            </w:rPr>
+            <w:t xml:space="preserve">  </w:t>
           </w:r>
         </w:sdtContent>
       </w:sdt>
+      <w:permEnd w:id="1753425030"/>
       <w:r>
         <w:rPr>
           <w:rFonts w:asciiTheme="majorHAnsi" w:hAnsiTheme="majorHAnsi" w:cstheme="majorHAnsi"/>
@@ -4520,6 +4612,7 @@
         <w:t>Produce a planning and progress report.</w:t>
       </w:r>
     </w:p>
+    <w:permStart w:id="776812134" w:edGrp="everyone"/>
     <w:p>
       <w:pPr>
         <w:pStyle w:val="Verdict"/>
@@ -4540,16 +4633,28 @@
           <w15:appearance w15:val="hidden"/>
           <w:text/>
         </w:sdtPr>
-        <w:sdtEndPr/>
         <w:sdtContent>
           <w:r>
             <w:rPr>
               <w:rFonts w:asciiTheme="majorHAnsi" w:hAnsiTheme="majorHAnsi" w:cstheme="majorHAnsi"/>
             </w:rPr>
-            <w:t xml:space="preserve">    </w:t>
+            <w:t xml:space="preserve">  </w:t>
+          </w:r>
+          <w:r>
+            <w:rPr>
+              <w:rFonts w:asciiTheme="majorHAnsi" w:hAnsiTheme="majorHAnsi" w:cstheme="majorHAnsi"/>
+            </w:rPr>
+            <w:t>X</w:t>
+          </w:r>
+          <w:r>
+            <w:rPr>
+              <w:rFonts w:asciiTheme="majorHAnsi" w:hAnsiTheme="majorHAnsi" w:cstheme="majorHAnsi"/>
+            </w:rPr>
+            <w:t xml:space="preserve">  </w:t>
           </w:r>
         </w:sdtContent>
       </w:sdt>
+      <w:permEnd w:id="776812134"/>
       <w:r>
         <w:rPr>
           <w:rFonts w:asciiTheme="majorHAnsi" w:hAnsiTheme="majorHAnsi" w:cstheme="majorHAnsi"/>
@@ -6516,11 +6621,16 @@
   </w:compat>
   <w:rsids>
     <w:rsidRoot w:val="002707DD"/>
-    <w:rsid w:val="00127788"/>
+    <w:rsid w:val="00167D45"/>
     <w:rsid w:val="002707DD"/>
+    <w:rsid w:val="002C0A5F"/>
+    <w:rsid w:val="007B2618"/>
+    <w:rsid w:val="00855C7C"/>
     <w:rsid w:val="00B86602"/>
     <w:rsid w:val="00BC577C"/>
+    <w:rsid w:val="00BE4312"/>
     <w:rsid w:val="00C66C35"/>
+    <w:rsid w:val="00E1323D"/>
   </w:rsids>
   <m:mathPr>
     <m:mathFont m:val="Cambria Math"/>
@@ -7404,4 +7514,16 @@
     </a:ext>
   </a:extLst>
 </a:theme>
+</file>
+
+<file path=customXml/item1.xml><?xml version="1.0" encoding="utf-8"?>
+<b:Sources xmlns:b="http://schemas.openxmlformats.org/officeDocument/2006/bibliography" xmlns="http://schemas.openxmlformats.org/officeDocument/2006/bibliography" SelectedStyle="\APASixthEditionOfficeOnline.xsl" StyleName="APA" Version="6"/>
+</file>
+
+<file path=customXml/itemProps1.xml><?xml version="1.0" encoding="utf-8"?>
+<ds:datastoreItem xmlns:ds="http://schemas.openxmlformats.org/officeDocument/2006/customXml" ds:itemID="{A0C6D6C4-C6FD-4C0A-9624-0972AB802886}">
+  <ds:schemaRefs>
+    <ds:schemaRef ds:uri="http://schemas.openxmlformats.org/officeDocument/2006/bibliography"/>
+  </ds:schemaRefs>
+</ds:datastoreItem>
 </file>
</xml_diff>